<commit_message>
P6, falta hacer el ZIP y entregar
</commit_message>
<xml_diff>
--- a/Practica_6/Informe.docx
+++ b/Practica_6/Informe.docx
@@ -379,16 +379,7 @@
                                         <w:sz w:val="64"/>
                                         <w:szCs w:val="64"/>
                                       </w:rPr>
-                                      <w:t xml:space="preserve">Práctica </w:t>
-                                    </w:r>
-                                    <w:r>
-                                      <w:rPr>
-                                        <w:caps/>
-                                        <w:color w:val="156082" w:themeColor="accent1"/>
-                                        <w:sz w:val="64"/>
-                                        <w:szCs w:val="64"/>
-                                      </w:rPr>
-                                      <w:t>6</w:t>
+                                      <w:t>Práctica 2</w:t>
                                     </w:r>
                                   </w:sdtContent>
                                 </w:sdt>
@@ -493,16 +484,7 @@
                                   <w:sz w:val="64"/>
                                   <w:szCs w:val="64"/>
                                 </w:rPr>
-                                <w:t xml:space="preserve">Práctica </w:t>
-                              </w:r>
-                              <w:r>
-                                <w:rPr>
-                                  <w:caps/>
-                                  <w:color w:val="156082" w:themeColor="accent1"/>
-                                  <w:sz w:val="64"/>
-                                  <w:szCs w:val="64"/>
-                                </w:rPr>
-                                <w:t>6</w:t>
+                                <w:t>Práctica 2</w:t>
                               </w:r>
                             </w:sdtContent>
                           </w:sdt>
@@ -1142,7 +1124,19 @@
       </w:r>
       <w:proofErr w:type="spellEnd"/>
       <w:r>
-        <w:t>, que permiten almacenar pares clave-valor y realizar búsquedas eficientes. Se han implementado diversos métodos para la creación, inversión y transformación de mapas, lo que nos ha permitido explorar distintas formas de manipulación de estos elementos en Java.</w:t>
+        <w:t xml:space="preserve">, que permiten almacenar pares clave-valor y realizar búsquedas eficientes. Se han implementado </w:t>
+      </w:r>
+      <w:r>
+        <w:t>varios</w:t>
+      </w:r>
+      <w:r>
+        <w:t xml:space="preserve"> métodos para la creación, inversión y transformación de mapas, lo que nos ha permitido explorar </w:t>
+      </w:r>
+      <w:r>
+        <w:t>distintas</w:t>
+      </w:r>
+      <w:r>
+        <w:t xml:space="preserve"> formas de manipulación de estos elementos en Java.</w:t>
       </w:r>
     </w:p>
     <w:p>
@@ -1150,19 +1144,14 @@
         <w:jc w:val="both"/>
       </w:pPr>
       <w:r>
-        <w:t>El objetivo de este informe es analizar la complejidad algorítmica de los métodos desarrollados, justificando su eficiencia en términos de operaciones realizadas. Además, se explicará el impacto de estas implementaciones en el rendimiento y se discutirán las ventajas de utilizar estructuras de datos adecuadas en la resolución de problemas computacionales.</w:t>
-      </w:r>
-    </w:p>
-    <w:p>
-      <w:pPr>
-        <w:jc w:val="both"/>
-        <w:rPr>
-          <w:rFonts w:asciiTheme="majorHAnsi" w:eastAsiaTheme="majorEastAsia" w:hAnsiTheme="majorHAnsi" w:cstheme="majorBidi"/>
-          <w:color w:val="0F4761" w:themeColor="accent1" w:themeShade="BF"/>
-          <w:sz w:val="32"/>
-          <w:szCs w:val="32"/>
-        </w:rPr>
-      </w:pPr>
+        <w:t>El objetivo de este informe es analizar la complejidad algorítmica de los métodos desarrollados, justificando su eficiencia en términos de operaciones realizadas</w:t>
+      </w:r>
+      <w:r>
+        <w:t xml:space="preserve">. </w:t>
+      </w:r>
+      <w:r>
+        <w:t>Además, se analizará cómo estas implementaciones afectan al rendimiento y se destacarán los beneficios de emplear estructuras de datos apropiadas para resolver problemas computacionales.</w:t>
+      </w:r>
       <w:r>
         <w:br w:type="page"/>
       </w:r>
@@ -1188,7 +1177,6 @@
         <w:rPr>
           <w:b/>
           <w:bCs/>
-          <w:lang w:val="en-GB"/>
         </w:rPr>
       </w:pPr>
       <w:proofErr w:type="spellStart"/>
@@ -1196,7 +1184,6 @@
         <w:rPr>
           <w:b/>
           <w:bCs/>
-          <w:lang w:val="en-GB"/>
         </w:rPr>
         <w:t>creaMapa</w:t>
       </w:r>
@@ -1205,9 +1192,72 @@
         <w:rPr>
           <w:b/>
           <w:bCs/>
-          <w:lang w:val="en-GB"/>
         </w:rPr>
-        <w:t xml:space="preserve"> (Collection&lt;K&gt; keys, Collection&lt;V&gt; values)</w:t>
+        <w:t xml:space="preserve"> (</w:t>
+      </w:r>
+      <w:proofErr w:type="spellStart"/>
+      <w:r>
+        <w:rPr>
+          <w:b/>
+          <w:bCs/>
+        </w:rPr>
+        <w:t>Collection</w:t>
+      </w:r>
+      <w:proofErr w:type="spellEnd"/>
+      <w:r>
+        <w:rPr>
+          <w:b/>
+          <w:bCs/>
+        </w:rPr>
+        <w:t xml:space="preserve">&lt;K&gt; </w:t>
+      </w:r>
+      <w:proofErr w:type="spellStart"/>
+      <w:r>
+        <w:rPr>
+          <w:b/>
+          <w:bCs/>
+        </w:rPr>
+        <w:t>keys</w:t>
+      </w:r>
+      <w:proofErr w:type="spellEnd"/>
+      <w:r>
+        <w:rPr>
+          <w:b/>
+          <w:bCs/>
+        </w:rPr>
+        <w:t xml:space="preserve">, </w:t>
+      </w:r>
+      <w:proofErr w:type="spellStart"/>
+      <w:r>
+        <w:rPr>
+          <w:b/>
+          <w:bCs/>
+        </w:rPr>
+        <w:t>Collection</w:t>
+      </w:r>
+      <w:proofErr w:type="spellEnd"/>
+      <w:r>
+        <w:rPr>
+          <w:b/>
+          <w:bCs/>
+        </w:rPr>
+        <w:t xml:space="preserve">&lt;V&gt; </w:t>
+      </w:r>
+      <w:proofErr w:type="spellStart"/>
+      <w:r>
+        <w:rPr>
+          <w:b/>
+          <w:bCs/>
+        </w:rPr>
+        <w:t>values</w:t>
+      </w:r>
+      <w:proofErr w:type="spellEnd"/>
+      <w:r>
+        <w:rPr>
+          <w:b/>
+          <w:bCs/>
+        </w:rPr>
+        <w:t>)</w:t>
       </w:r>
     </w:p>
     <w:p>
@@ -1223,7 +1273,27 @@
         <w:jc w:val="both"/>
       </w:pPr>
       <w:r>
-        <w:t>Complejidad algorítmica: Se recorre la colección de claves y valores una vez, lo que resulta en una complejidad de O(n).</w:t>
+        <w:t xml:space="preserve">Complejidad algorítmica: </w:t>
+      </w:r>
+      <w:r>
+        <w:t xml:space="preserve">En el bucle </w:t>
+      </w:r>
+      <w:proofErr w:type="spellStart"/>
+      <w:r>
+        <w:t>for</w:t>
+      </w:r>
+      <w:proofErr w:type="spellEnd"/>
+      <w:r>
+        <w:t xml:space="preserve"> s</w:t>
+      </w:r>
+      <w:r>
+        <w:t xml:space="preserve">e recorre </w:t>
+      </w:r>
+      <w:r>
+        <w:t xml:space="preserve">toda </w:t>
+      </w:r>
+      <w:r>
+        <w:t>la colección de claves y valores una vez, lo que resulta en una complejidad de O(n).</w:t>
       </w:r>
     </w:p>
     <w:p>
@@ -1380,7 +1450,13 @@
         <w:jc w:val="both"/>
       </w:pPr>
       <w:r>
-        <w:t>Complejidad algorítmica: Se recorre la colección de entradas una vez, por lo que la complejidad es O(n).</w:t>
+        <w:t>Complejidad algorítmica: Se recorre la colección de entradas</w:t>
+      </w:r>
+      <w:r>
+        <w:t xml:space="preserve"> entera</w:t>
+      </w:r>
+      <w:r>
+        <w:t xml:space="preserve"> una vez, por lo que la complejidad es O(n).</w:t>
       </w:r>
     </w:p>
     <w:p>

</xml_diff>